<commit_message>
update database structure and input more info to Report
</commit_message>
<xml_diff>
--- a/document/1.Report_Promotion_Ads_Project.docx
+++ b/document/1.Report_Promotion_Ads_Project.docx
@@ -224,18 +224,8 @@
                           <w:sz w:val="48"/>
                           <w:szCs w:val="96"/>
                         </w:rPr>
-                        <w:t xml:space="preserve">University of </w:t>
+                        <w:t>University of Puthisastra</w:t>
                       </w:r>
-                      <w:proofErr w:type="spellStart"/>
-                      <w:r>
-                        <w:rPr>
-                          <w:rFonts w:asciiTheme="majorHAnsi" w:hAnsiTheme="majorHAnsi" w:cstheme="majorHAnsi"/>
-                          <w:sz w:val="48"/>
-                          <w:szCs w:val="96"/>
-                        </w:rPr>
-                        <w:t>Puthisastra</w:t>
-                      </w:r>
-                      <w:proofErr w:type="spellEnd"/>
                     </w:p>
                   </w:txbxContent>
                 </v:textbox>
@@ -849,13 +839,23 @@
                                 <w:szCs w:val="44"/>
                               </w:rPr>
                             </w:pPr>
+                            <w:proofErr w:type="gramStart"/>
                             <w:r>
                               <w:rPr>
                                 <w:rFonts w:ascii="Footlight MT Light" w:hAnsi="Footlight MT Light"/>
                                 <w:sz w:val="28"/>
                                 <w:szCs w:val="44"/>
                               </w:rPr>
-                              <w:t xml:space="preserve">Semester  : </w:t>
+                              <w:t>Semester  :</w:t>
+                            </w:r>
+                            <w:proofErr w:type="gramEnd"/>
+                            <w:r>
+                              <w:rPr>
+                                <w:rFonts w:ascii="Footlight MT Light" w:hAnsi="Footlight MT Light"/>
+                                <w:sz w:val="28"/>
+                                <w:szCs w:val="44"/>
+                              </w:rPr>
+                              <w:t xml:space="preserve"> </w:t>
                             </w:r>
                             <w:r>
                               <w:rPr>
@@ -1012,13 +1012,23 @@
                           <w:szCs w:val="44"/>
                         </w:rPr>
                       </w:pPr>
+                      <w:proofErr w:type="gramStart"/>
                       <w:r>
                         <w:rPr>
                           <w:rFonts w:ascii="Footlight MT Light" w:hAnsi="Footlight MT Light"/>
                           <w:sz w:val="28"/>
                           <w:szCs w:val="44"/>
                         </w:rPr>
-                        <w:t xml:space="preserve">Semester  : </w:t>
+                        <w:t>Semester  :</w:t>
+                      </w:r>
+                      <w:proofErr w:type="gramEnd"/>
+                      <w:r>
+                        <w:rPr>
+                          <w:rFonts w:ascii="Footlight MT Light" w:hAnsi="Footlight MT Light"/>
+                          <w:sz w:val="28"/>
+                          <w:szCs w:val="44"/>
+                        </w:rPr>
+                        <w:t xml:space="preserve"> </w:t>
                       </w:r>
                       <w:r>
                         <w:rPr>
@@ -1655,15 +1665,7 @@
                           <w:sz w:val="24"/>
                           <w:szCs w:val="40"/>
                         </w:rPr>
-                        <w:t>Chhorn SokTheng</w:t>
-                      </w:r>
-                      <w:r>
-                        <w:rPr>
-                          <w:rFonts w:ascii="Footlight MT Light" w:hAnsi="Footlight MT Light"/>
-                          <w:sz w:val="24"/>
-                          <w:szCs w:val="40"/>
-                        </w:rPr>
-                        <w:t xml:space="preserve"> (Deputy)</w:t>
+                        <w:t>Chhorn SokTheng (Deputy)</w:t>
                       </w:r>
                     </w:p>
                     <w:p>
@@ -2518,35 +2520,12 @@
       <w:r>
         <w:rPr>
           <w:rFonts w:ascii="Footlight MT Light" w:hAnsi="Footlight MT Light"/>
+          <w:b/>
+          <w:bCs/>
           <w:sz w:val="32"/>
           <w:szCs w:val="32"/>
         </w:rPr>
-        <w:t>Hing Kosal: Team Leader &amp; Full stack</w:t>
-      </w:r>
-    </w:p>
-    <w:p>
-      <w:pPr>
-        <w:rPr>
-          <w:rFonts w:ascii="Footlight MT Light" w:hAnsi="Footlight MT Light"/>
-          <w:sz w:val="32"/>
-          <w:szCs w:val="32"/>
-        </w:rPr>
-      </w:pPr>
-      <w:r>
-        <w:rPr>
-          <w:rFonts w:ascii="Footlight MT Light" w:hAnsi="Footlight MT Light"/>
-          <w:sz w:val="32"/>
-          <w:szCs w:val="32"/>
-        </w:rPr>
-        <w:t xml:space="preserve">Chhorn Soktheng: </w:t>
-      </w:r>
-      <w:r>
-        <w:rPr>
-          <w:rFonts w:ascii="Footlight MT Light" w:hAnsi="Footlight MT Light"/>
-          <w:sz w:val="32"/>
-          <w:szCs w:val="32"/>
-        </w:rPr>
-        <w:t>Team Deputy</w:t>
+        <w:t>Hing Kosal:</w:t>
       </w:r>
       <w:r>
         <w:rPr>
@@ -2571,7 +2550,7 @@
           <w:sz w:val="32"/>
           <w:szCs w:val="32"/>
         </w:rPr>
-        <w:t>Kong Sreya:</w:t>
+        <w:t>-Team Leader &amp; Full stack</w:t>
       </w:r>
     </w:p>
     <w:p>
@@ -2582,13 +2561,23 @@
           <w:szCs w:val="32"/>
         </w:rPr>
       </w:pPr>
+      <w:r>
+        <w:rPr>
+          <w:rFonts w:ascii="Footlight MT Light" w:hAnsi="Footlight MT Light"/>
+          <w:b/>
+          <w:bCs/>
+          <w:sz w:val="32"/>
+          <w:szCs w:val="32"/>
+        </w:rPr>
+        <w:t>Chhorn Soktheng:</w:t>
+      </w:r>
       <w:r>
         <w:rPr>
           <w:rFonts w:ascii="Footlight MT Light" w:hAnsi="Footlight MT Light"/>
           <w:sz w:val="32"/>
           <w:szCs w:val="32"/>
         </w:rPr>
-        <w:t>Koiy Bottra:</w:t>
+        <w:t xml:space="preserve"> </w:t>
       </w:r>
     </w:p>
     <w:p>
@@ -2605,7 +2594,7 @@
           <w:sz w:val="32"/>
           <w:szCs w:val="32"/>
         </w:rPr>
-        <w:t>Soy Trikea:</w:t>
+        <w:t>-Team Deputy</w:t>
       </w:r>
     </w:p>
     <w:p>
@@ -2622,7 +2611,7 @@
           <w:sz w:val="32"/>
           <w:szCs w:val="32"/>
         </w:rPr>
-        <w:t>Ly Visal:</w:t>
+        <w:t>-Create Project Files Structure Frontend and Backend</w:t>
       </w:r>
     </w:p>
     <w:p>
@@ -2633,13 +2622,23 @@
           <w:szCs w:val="32"/>
         </w:rPr>
       </w:pPr>
+      <w:r>
+        <w:rPr>
+          <w:rFonts w:ascii="Footlight MT Light" w:hAnsi="Footlight MT Light"/>
+          <w:b/>
+          <w:bCs/>
+          <w:sz w:val="32"/>
+          <w:szCs w:val="32"/>
+        </w:rPr>
+        <w:t>Kong Sreya:</w:t>
+      </w:r>
       <w:r>
         <w:rPr>
           <w:rFonts w:ascii="Footlight MT Light" w:hAnsi="Footlight MT Light"/>
           <w:sz w:val="32"/>
           <w:szCs w:val="32"/>
         </w:rPr>
-        <w:t>Smai Phouchhet:</w:t>
+        <w:t xml:space="preserve"> </w:t>
       </w:r>
     </w:p>
     <w:p>
@@ -2650,33 +2649,30 @@
           <w:szCs w:val="32"/>
         </w:rPr>
       </w:pPr>
-    </w:p>
-    <w:p>
-      <w:pPr>
+      <w:r>
         <w:rPr>
           <w:rFonts w:ascii="Footlight MT Light" w:hAnsi="Footlight MT Light"/>
           <w:sz w:val="32"/>
           <w:szCs w:val="32"/>
         </w:rPr>
-      </w:pPr>
-    </w:p>
-    <w:p>
-      <w:pPr>
+        <w:t>-Create UI (</w:t>
+      </w:r>
+      <w:r>
         <w:rPr>
           <w:rFonts w:ascii="Footlight MT Light" w:hAnsi="Footlight MT Light"/>
           <w:sz w:val="32"/>
           <w:szCs w:val="32"/>
         </w:rPr>
-      </w:pPr>
-    </w:p>
-    <w:p>
-      <w:pPr>
+        <w:t>Dashboard, Manage Promotion, and Manage Users</w:t>
+      </w:r>
+      <w:r>
         <w:rPr>
           <w:rFonts w:ascii="Footlight MT Light" w:hAnsi="Footlight MT Light"/>
           <w:sz w:val="32"/>
           <w:szCs w:val="32"/>
         </w:rPr>
-      </w:pPr>
+        <w:t>)</w:t>
+      </w:r>
     </w:p>
     <w:p>
       <w:pPr>
@@ -2686,15 +2682,24 @@
           <w:szCs w:val="32"/>
         </w:rPr>
       </w:pPr>
-    </w:p>
-    <w:p>
-      <w:pPr>
+      <w:r>
+        <w:rPr>
+          <w:rFonts w:ascii="Footlight MT Light" w:hAnsi="Footlight MT Light"/>
+          <w:b/>
+          <w:bCs/>
+          <w:sz w:val="32"/>
+          <w:szCs w:val="32"/>
+        </w:rPr>
+        <w:t>Koiy Bottra:</w:t>
+      </w:r>
+      <w:r>
         <w:rPr>
           <w:rFonts w:ascii="Footlight MT Light" w:hAnsi="Footlight MT Light"/>
           <w:sz w:val="32"/>
           <w:szCs w:val="32"/>
         </w:rPr>
-      </w:pPr>
+        <w:t xml:space="preserve"> </w:t>
+      </w:r>
     </w:p>
     <w:p>
       <w:pPr>
@@ -2704,6 +2709,187 @@
           <w:szCs w:val="32"/>
         </w:rPr>
       </w:pPr>
+      <w:r>
+        <w:rPr>
+          <w:rFonts w:ascii="Footlight MT Light" w:hAnsi="Footlight MT Light"/>
+          <w:sz w:val="32"/>
+          <w:szCs w:val="32"/>
+        </w:rPr>
+        <w:t>-Create UI (</w:t>
+      </w:r>
+      <w:r>
+        <w:rPr>
+          <w:rFonts w:ascii="Footlight MT Light" w:hAnsi="Footlight MT Light"/>
+          <w:sz w:val="32"/>
+          <w:szCs w:val="32"/>
+        </w:rPr>
+        <w:t>Configuration, and Categories</w:t>
+      </w:r>
+      <w:r>
+        <w:rPr>
+          <w:rFonts w:ascii="Footlight MT Light" w:hAnsi="Footlight MT Light"/>
+          <w:sz w:val="32"/>
+          <w:szCs w:val="32"/>
+        </w:rPr>
+        <w:t>)</w:t>
+      </w:r>
+    </w:p>
+    <w:p>
+      <w:pPr>
+        <w:rPr>
+          <w:rFonts w:ascii="Footlight MT Light" w:hAnsi="Footlight MT Light"/>
+          <w:sz w:val="32"/>
+          <w:szCs w:val="32"/>
+        </w:rPr>
+      </w:pPr>
+      <w:r>
+        <w:rPr>
+          <w:rFonts w:ascii="Footlight MT Light" w:hAnsi="Footlight MT Light"/>
+          <w:b/>
+          <w:bCs/>
+          <w:sz w:val="32"/>
+          <w:szCs w:val="32"/>
+        </w:rPr>
+        <w:t>Soy Trikea:</w:t>
+      </w:r>
+      <w:r>
+        <w:rPr>
+          <w:rFonts w:ascii="Footlight MT Light" w:hAnsi="Footlight MT Light"/>
+          <w:sz w:val="32"/>
+          <w:szCs w:val="32"/>
+        </w:rPr>
+        <w:t xml:space="preserve"> </w:t>
+      </w:r>
+    </w:p>
+    <w:p>
+      <w:pPr>
+        <w:rPr>
+          <w:rFonts w:ascii="Footlight MT Light" w:hAnsi="Footlight MT Light"/>
+          <w:sz w:val="32"/>
+          <w:szCs w:val="32"/>
+        </w:rPr>
+      </w:pPr>
+      <w:r>
+        <w:rPr>
+          <w:rFonts w:ascii="Footlight MT Light" w:hAnsi="Footlight MT Light"/>
+          <w:sz w:val="32"/>
+          <w:szCs w:val="32"/>
+        </w:rPr>
+        <w:t>-Create UI (</w:t>
+      </w:r>
+      <w:r>
+        <w:rPr>
+          <w:rFonts w:ascii="Footlight MT Light" w:hAnsi="Footlight MT Light"/>
+          <w:sz w:val="32"/>
+          <w:szCs w:val="32"/>
+        </w:rPr>
+        <w:t>Home, All Categories, and About</w:t>
+      </w:r>
+      <w:r>
+        <w:rPr>
+          <w:rFonts w:ascii="Footlight MT Light" w:hAnsi="Footlight MT Light"/>
+          <w:sz w:val="32"/>
+          <w:szCs w:val="32"/>
+        </w:rPr>
+        <w:t>)</w:t>
+      </w:r>
+    </w:p>
+    <w:p>
+      <w:pPr>
+        <w:rPr>
+          <w:rFonts w:ascii="Footlight MT Light" w:hAnsi="Footlight MT Light"/>
+          <w:sz w:val="32"/>
+          <w:szCs w:val="32"/>
+        </w:rPr>
+      </w:pPr>
+      <w:r>
+        <w:rPr>
+          <w:rFonts w:ascii="Footlight MT Light" w:hAnsi="Footlight MT Light"/>
+          <w:b/>
+          <w:bCs/>
+          <w:sz w:val="32"/>
+          <w:szCs w:val="32"/>
+        </w:rPr>
+        <w:t>Ly Visal:</w:t>
+      </w:r>
+      <w:r>
+        <w:rPr>
+          <w:rFonts w:ascii="Footlight MT Light" w:hAnsi="Footlight MT Light"/>
+          <w:sz w:val="32"/>
+          <w:szCs w:val="32"/>
+        </w:rPr>
+        <w:t xml:space="preserve"> </w:t>
+      </w:r>
+    </w:p>
+    <w:p>
+      <w:pPr>
+        <w:rPr>
+          <w:rFonts w:ascii="Footlight MT Light" w:hAnsi="Footlight MT Light"/>
+          <w:sz w:val="32"/>
+          <w:szCs w:val="32"/>
+        </w:rPr>
+      </w:pPr>
+      <w:r>
+        <w:rPr>
+          <w:rFonts w:ascii="Footlight MT Light" w:hAnsi="Footlight MT Light"/>
+          <w:sz w:val="32"/>
+          <w:szCs w:val="32"/>
+        </w:rPr>
+        <w:t>-Create UI (</w:t>
+      </w:r>
+      <w:r>
+        <w:rPr>
+          <w:rFonts w:ascii="Footlight MT Light" w:hAnsi="Footlight MT Light"/>
+          <w:sz w:val="32"/>
+          <w:szCs w:val="32"/>
+        </w:rPr>
+        <w:t>Contact Us and Free Ads Post</w:t>
+      </w:r>
+      <w:r>
+        <w:rPr>
+          <w:rFonts w:ascii="Footlight MT Light" w:hAnsi="Footlight MT Light"/>
+          <w:sz w:val="32"/>
+          <w:szCs w:val="32"/>
+        </w:rPr>
+        <w:t xml:space="preserve"> </w:t>
+      </w:r>
+      <w:r>
+        <w:rPr>
+          <w:rFonts w:ascii="Footlight MT Light" w:hAnsi="Footlight MT Light"/>
+          <w:sz w:val="32"/>
+          <w:szCs w:val="32"/>
+        </w:rPr>
+        <w:t>(Register Form and Login Form)</w:t>
+      </w:r>
+      <w:r>
+        <w:rPr>
+          <w:rFonts w:ascii="Footlight MT Light" w:hAnsi="Footlight MT Light"/>
+          <w:sz w:val="32"/>
+          <w:szCs w:val="32"/>
+        </w:rPr>
+        <w:t>)</w:t>
+      </w:r>
+    </w:p>
+    <w:p>
+      <w:pPr>
+        <w:rPr>
+          <w:rFonts w:ascii="Footlight MT Light" w:hAnsi="Footlight MT Light"/>
+          <w:b/>
+          <w:bCs/>
+          <w:sz w:val="32"/>
+          <w:szCs w:val="32"/>
+        </w:rPr>
+      </w:pPr>
+      <w:r>
+        <w:rPr>
+          <w:rFonts w:ascii="Footlight MT Light" w:hAnsi="Footlight MT Light"/>
+          <w:b/>
+          <w:bCs/>
+          <w:sz w:val="32"/>
+          <w:szCs w:val="32"/>
+        </w:rPr>
+        <w:t>Smai Phouchhet</w:t>
+      </w:r>
     </w:p>
     <w:p>
       <w:pPr>
@@ -2821,7 +3007,6 @@
           <w:u w:val="single"/>
         </w:rPr>
       </w:pPr>
-      <w:bookmarkStart w:id="0" w:name="_GoBack"/>
       <w:r>
         <w:rPr>
           <w:rFonts w:ascii="Footlight MT Light" w:hAnsi="Footlight MT Light"/>
@@ -2847,7 +3032,6 @@
           </wp:inline>
         </w:drawing>
       </w:r>
-      <w:bookmarkEnd w:id="0"/>
     </w:p>
     <w:p>
       <w:pPr>
@@ -2958,6 +3142,686 @@
       </w:pPr>
     </w:p>
     <w:p/>
+    <w:p>
+      <w:pPr>
+        <w:tabs>
+          <w:tab w:val="left" w:pos="3299"/>
+        </w:tabs>
+      </w:pPr>
+    </w:p>
+    <w:p>
+      <w:pPr>
+        <w:tabs>
+          <w:tab w:val="left" w:pos="3299"/>
+        </w:tabs>
+      </w:pPr>
+    </w:p>
+    <w:p>
+      <w:pPr>
+        <w:tabs>
+          <w:tab w:val="left" w:pos="3299"/>
+        </w:tabs>
+      </w:pPr>
+    </w:p>
+    <w:p>
+      <w:pPr>
+        <w:tabs>
+          <w:tab w:val="left" w:pos="3299"/>
+        </w:tabs>
+      </w:pPr>
+    </w:p>
+    <w:p>
+      <w:pPr>
+        <w:tabs>
+          <w:tab w:val="left" w:pos="3299"/>
+        </w:tabs>
+      </w:pPr>
+    </w:p>
+    <w:p>
+      <w:pPr>
+        <w:rPr>
+          <w:rFonts w:ascii="Footlight MT Light" w:hAnsi="Footlight MT Light"/>
+          <w:b/>
+          <w:bCs/>
+          <w:sz w:val="36"/>
+          <w:szCs w:val="52"/>
+        </w:rPr>
+      </w:pPr>
+      <w:r>
+        <w:rPr>
+          <w:rFonts w:ascii="Footlight MT Light" w:hAnsi="Footlight MT Light"/>
+          <w:b/>
+          <w:bCs/>
+          <w:sz w:val="36"/>
+          <w:szCs w:val="52"/>
+        </w:rPr>
+        <w:lastRenderedPageBreak/>
+        <w:t>Week I</w:t>
+      </w:r>
+      <w:r>
+        <w:rPr>
+          <w:rFonts w:ascii="Footlight MT Light" w:hAnsi="Footlight MT Light"/>
+          <w:b/>
+          <w:bCs/>
+          <w:sz w:val="36"/>
+          <w:szCs w:val="52"/>
+        </w:rPr>
+        <w:t>I</w:t>
+      </w:r>
+    </w:p>
+    <w:p>
+      <w:pPr>
+        <w:rPr>
+          <w:rFonts w:ascii="Footlight MT Light" w:hAnsi="Footlight MT Light"/>
+          <w:b/>
+          <w:bCs/>
+          <w:sz w:val="36"/>
+          <w:szCs w:val="52"/>
+          <w:u w:val="single"/>
+        </w:rPr>
+      </w:pPr>
+      <w:r>
+        <w:rPr>
+          <w:rFonts w:ascii="Footlight MT Light" w:hAnsi="Footlight MT Light"/>
+          <w:b/>
+          <w:bCs/>
+          <w:sz w:val="36"/>
+          <w:szCs w:val="52"/>
+          <w:u w:val="single"/>
+        </w:rPr>
+        <w:t>Database Structure</w:t>
+      </w:r>
+    </w:p>
+    <w:p>
+      <w:pPr>
+        <w:pStyle w:val="ListParagraph"/>
+        <w:numPr>
+          <w:ilvl w:val="0"/>
+          <w:numId w:val="10"/>
+        </w:numPr>
+        <w:rPr>
+          <w:rFonts w:ascii="Footlight MT Light" w:hAnsi="Footlight MT Light"/>
+          <w:b/>
+          <w:bCs/>
+          <w:sz w:val="32"/>
+          <w:szCs w:val="48"/>
+          <w:u w:val="single"/>
+        </w:rPr>
+      </w:pPr>
+      <w:r>
+        <w:rPr>
+          <w:rFonts w:ascii="Footlight MT Light" w:hAnsi="Footlight MT Light"/>
+          <w:b/>
+          <w:bCs/>
+          <w:sz w:val="32"/>
+          <w:szCs w:val="48"/>
+          <w:u w:val="single"/>
+        </w:rPr>
+        <w:t>Tables Relationship Structure</w:t>
+      </w:r>
+    </w:p>
+    <w:p>
+      <w:pPr>
+        <w:rPr>
+          <w:rFonts w:ascii="Footlight MT Light" w:hAnsi="Footlight MT Light"/>
+          <w:b/>
+          <w:bCs/>
+          <w:sz w:val="36"/>
+          <w:szCs w:val="52"/>
+          <w:u w:val="single"/>
+        </w:rPr>
+      </w:pPr>
+      <w:r>
+        <w:rPr>
+          <w:rFonts w:ascii="Footlight MT Light" w:hAnsi="Footlight MT Light"/>
+          <w:b/>
+          <w:bCs/>
+          <w:noProof/>
+          <w:sz w:val="36"/>
+          <w:szCs w:val="52"/>
+          <w:u w:val="single"/>
+          <w:lang w:eastAsia="en-US"/>
+        </w:rPr>
+        <w:drawing>
+          <wp:inline distT="0" distB="0" distL="0" distR="0" wp14:anchorId="38975AD3" wp14:editId="5FDB01BA">
+            <wp:extent cx="6858000" cy="3457575"/>
+            <wp:effectExtent l="0" t="0" r="0" b="9525"/>
+            <wp:docPr id="2" name="Picture 2" descr="C:\Users\hingk\AppData\Local\Microsoft\Windows\INetCache\Content.Word\1.DatabaseStructure.png"/>
+            <wp:cNvGraphicFramePr>
+              <a:graphicFrameLocks xmlns:a="http://schemas.openxmlformats.org/drawingml/2006/main" noChangeAspect="1"/>
+            </wp:cNvGraphicFramePr>
+            <a:graphic xmlns:a="http://schemas.openxmlformats.org/drawingml/2006/main">
+              <a:graphicData uri="http://schemas.openxmlformats.org/drawingml/2006/picture">
+                <pic:pic xmlns:pic="http://schemas.openxmlformats.org/drawingml/2006/picture">
+                  <pic:nvPicPr>
+                    <pic:cNvPr id="0" name="Picture 2" descr="C:\Users\hingk\AppData\Local\Microsoft\Windows\INetCache\Content.Word\1.DatabaseStructure.png"/>
+                    <pic:cNvPicPr>
+                      <a:picLocks noChangeAspect="1" noChangeArrowheads="1"/>
+                    </pic:cNvPicPr>
+                  </pic:nvPicPr>
+                  <pic:blipFill>
+                    <a:blip r:embed="rId12">
+                      <a:extLst>
+                        <a:ext uri="{28A0092B-C50C-407E-A947-70E740481C1C}">
+                          <a14:useLocalDpi xmlns:a14="http://schemas.microsoft.com/office/drawing/2010/main" val="0"/>
+                        </a:ext>
+                      </a:extLst>
+                    </a:blip>
+                    <a:srcRect/>
+                    <a:stretch>
+                      <a:fillRect/>
+                    </a:stretch>
+                  </pic:blipFill>
+                  <pic:spPr bwMode="auto">
+                    <a:xfrm>
+                      <a:off x="0" y="0"/>
+                      <a:ext cx="6858000" cy="3457575"/>
+                    </a:xfrm>
+                    <a:prstGeom prst="rect">
+                      <a:avLst/>
+                    </a:prstGeom>
+                    <a:noFill/>
+                    <a:ln>
+                      <a:noFill/>
+                    </a:ln>
+                  </pic:spPr>
+                </pic:pic>
+              </a:graphicData>
+            </a:graphic>
+          </wp:inline>
+        </w:drawing>
+      </w:r>
+    </w:p>
+    <w:p>
+      <w:pPr>
+        <w:pStyle w:val="ListParagraph"/>
+        <w:numPr>
+          <w:ilvl w:val="0"/>
+          <w:numId w:val="10"/>
+        </w:numPr>
+        <w:rPr>
+          <w:rFonts w:ascii="Footlight MT Light" w:hAnsi="Footlight MT Light"/>
+          <w:b/>
+          <w:bCs/>
+          <w:sz w:val="32"/>
+          <w:szCs w:val="48"/>
+          <w:u w:val="single"/>
+        </w:rPr>
+      </w:pPr>
+      <w:r>
+        <w:rPr>
+          <w:rFonts w:ascii="Footlight MT Light" w:hAnsi="Footlight MT Light"/>
+          <w:b/>
+          <w:bCs/>
+          <w:sz w:val="32"/>
+          <w:szCs w:val="48"/>
+          <w:u w:val="single"/>
+        </w:rPr>
+        <w:t>ER Model</w:t>
+      </w:r>
+    </w:p>
+    <w:p>
+      <w:pPr>
+        <w:tabs>
+          <w:tab w:val="left" w:pos="1245"/>
+        </w:tabs>
+      </w:pPr>
+    </w:p>
+    <w:p>
+      <w:pPr>
+        <w:tabs>
+          <w:tab w:val="left" w:pos="3299"/>
+        </w:tabs>
+      </w:pPr>
+    </w:p>
+    <w:p>
+      <w:pPr>
+        <w:tabs>
+          <w:tab w:val="left" w:pos="3299"/>
+        </w:tabs>
+      </w:pPr>
+    </w:p>
+    <w:p>
+      <w:pPr>
+        <w:tabs>
+          <w:tab w:val="left" w:pos="3299"/>
+        </w:tabs>
+      </w:pPr>
+    </w:p>
+    <w:p>
+      <w:pPr>
+        <w:tabs>
+          <w:tab w:val="left" w:pos="3299"/>
+        </w:tabs>
+      </w:pPr>
+    </w:p>
+    <w:p>
+      <w:pPr>
+        <w:tabs>
+          <w:tab w:val="left" w:pos="3299"/>
+        </w:tabs>
+      </w:pPr>
+    </w:p>
+    <w:p>
+      <w:pPr>
+        <w:tabs>
+          <w:tab w:val="left" w:pos="3299"/>
+        </w:tabs>
+      </w:pPr>
+    </w:p>
+    <w:p>
+      <w:pPr>
+        <w:tabs>
+          <w:tab w:val="left" w:pos="3299"/>
+        </w:tabs>
+      </w:pPr>
+    </w:p>
+    <w:p>
+      <w:pPr>
+        <w:tabs>
+          <w:tab w:val="left" w:pos="3299"/>
+        </w:tabs>
+      </w:pPr>
+    </w:p>
+    <w:p>
+      <w:pPr>
+        <w:tabs>
+          <w:tab w:val="left" w:pos="3299"/>
+        </w:tabs>
+      </w:pPr>
+    </w:p>
+    <w:p>
+      <w:pPr>
+        <w:tabs>
+          <w:tab w:val="left" w:pos="3299"/>
+        </w:tabs>
+      </w:pPr>
+    </w:p>
+    <w:p>
+      <w:pPr>
+        <w:tabs>
+          <w:tab w:val="left" w:pos="3299"/>
+        </w:tabs>
+      </w:pPr>
+    </w:p>
+    <w:p>
+      <w:pPr>
+        <w:tabs>
+          <w:tab w:val="left" w:pos="3299"/>
+        </w:tabs>
+      </w:pPr>
+    </w:p>
+    <w:p>
+      <w:pPr>
+        <w:tabs>
+          <w:tab w:val="left" w:pos="3299"/>
+        </w:tabs>
+      </w:pPr>
+    </w:p>
+    <w:p>
+      <w:pPr>
+        <w:rPr>
+          <w:rFonts w:ascii="Footlight MT Light" w:hAnsi="Footlight MT Light"/>
+          <w:b/>
+          <w:bCs/>
+          <w:sz w:val="36"/>
+          <w:szCs w:val="52"/>
+          <w:u w:val="single"/>
+        </w:rPr>
+      </w:pPr>
+      <w:r>
+        <w:rPr>
+          <w:rFonts w:ascii="Footlight MT Light" w:hAnsi="Footlight MT Light"/>
+          <w:b/>
+          <w:bCs/>
+          <w:sz w:val="36"/>
+          <w:szCs w:val="52"/>
+          <w:u w:val="single"/>
+        </w:rPr>
+        <w:lastRenderedPageBreak/>
+        <w:t xml:space="preserve">References </w:t>
+      </w:r>
+    </w:p>
+    <w:p>
+      <w:pPr>
+        <w:rPr>
+          <w:rFonts w:ascii="Footlight MT Light" w:hAnsi="Footlight MT Light"/>
+          <w:b/>
+          <w:bCs/>
+          <w:sz w:val="32"/>
+          <w:szCs w:val="32"/>
+        </w:rPr>
+      </w:pPr>
+      <w:r>
+        <w:rPr>
+          <w:rFonts w:ascii="Footlight MT Light" w:hAnsi="Footlight MT Light"/>
+          <w:b/>
+          <w:bCs/>
+          <w:sz w:val="32"/>
+          <w:szCs w:val="32"/>
+        </w:rPr>
+        <w:t xml:space="preserve">    </w:t>
+      </w:r>
+      <w:r>
+        <w:rPr>
+          <w:rFonts w:ascii="Footlight MT Light" w:hAnsi="Footlight MT Light"/>
+          <w:b/>
+          <w:bCs/>
+          <w:sz w:val="32"/>
+          <w:szCs w:val="32"/>
+        </w:rPr>
+        <w:t>Frontend Template</w:t>
+      </w:r>
+    </w:p>
+    <w:p>
+      <w:pPr>
+        <w:tabs>
+          <w:tab w:val="left" w:pos="3299"/>
+        </w:tabs>
+        <w:rPr>
+          <w:rStyle w:val="Hyperlink"/>
+        </w:rPr>
+      </w:pPr>
+      <w:r>
+        <w:rPr>
+          <w:noProof/>
+          <w:lang w:eastAsia="en-US"/>
+        </w:rPr>
+        <w:drawing>
+          <wp:anchor distT="0" distB="0" distL="114300" distR="114300" simplePos="0" relativeHeight="251661824" behindDoc="0" locked="0" layoutInCell="1" allowOverlap="1" wp14:anchorId="0CB72EE3" wp14:editId="6A8E83BE">
+            <wp:simplePos x="0" y="0"/>
+            <wp:positionH relativeFrom="margin">
+              <wp:align>right</wp:align>
+            </wp:positionH>
+            <wp:positionV relativeFrom="paragraph">
+              <wp:posOffset>9525</wp:posOffset>
+            </wp:positionV>
+            <wp:extent cx="1328569" cy="542925"/>
+            <wp:effectExtent l="0" t="0" r="5080" b="0"/>
+            <wp:wrapNone/>
+            <wp:docPr id="1" name="Picture 1"/>
+            <wp:cNvGraphicFramePr>
+              <a:graphicFrameLocks xmlns:a="http://schemas.openxmlformats.org/drawingml/2006/main" noChangeAspect="1"/>
+            </wp:cNvGraphicFramePr>
+            <a:graphic xmlns:a="http://schemas.openxmlformats.org/drawingml/2006/main">
+              <a:graphicData uri="http://schemas.openxmlformats.org/drawingml/2006/picture">
+                <pic:pic xmlns:pic="http://schemas.openxmlformats.org/drawingml/2006/picture">
+                  <pic:nvPicPr>
+                    <pic:cNvPr id="1" name=""/>
+                    <pic:cNvPicPr/>
+                  </pic:nvPicPr>
+                  <pic:blipFill>
+                    <a:blip r:embed="rId13">
+                      <a:extLst>
+                        <a:ext uri="{28A0092B-C50C-407E-A947-70E740481C1C}">
+                          <a14:useLocalDpi xmlns:a14="http://schemas.microsoft.com/office/drawing/2010/main" val="0"/>
+                        </a:ext>
+                      </a:extLst>
+                    </a:blip>
+                    <a:stretch>
+                      <a:fillRect/>
+                    </a:stretch>
+                  </pic:blipFill>
+                  <pic:spPr>
+                    <a:xfrm>
+                      <a:off x="0" y="0"/>
+                      <a:ext cx="1328569" cy="542925"/>
+                    </a:xfrm>
+                    <a:prstGeom prst="rect">
+                      <a:avLst/>
+                    </a:prstGeom>
+                  </pic:spPr>
+                </pic:pic>
+              </a:graphicData>
+            </a:graphic>
+            <wp14:sizeRelH relativeFrom="margin">
+              <wp14:pctWidth>0</wp14:pctWidth>
+            </wp14:sizeRelH>
+            <wp14:sizeRelV relativeFrom="margin">
+              <wp14:pctHeight>0</wp14:pctHeight>
+            </wp14:sizeRelV>
+          </wp:anchor>
+        </w:drawing>
+      </w:r>
+      <w:r>
+        <w:rPr>
+          <w:rFonts w:ascii="Footlight MT Light" w:hAnsi="Footlight MT Light"/>
+          <w:b/>
+          <w:bCs/>
+          <w:sz w:val="36"/>
+          <w:szCs w:val="52"/>
+        </w:rPr>
+        <w:t xml:space="preserve">    </w:t>
+      </w:r>
+      <w:hyperlink r:id="rId14" w:history="1">
+        <w:r>
+          <w:rPr>
+            <w:rStyle w:val="Hyperlink"/>
+          </w:rPr>
+          <w:t>https://coderthemes.com/ubold/layouts/creative/dashboard-2.html</w:t>
+        </w:r>
+      </w:hyperlink>
+    </w:p>
+    <w:p>
+      <w:pPr>
+        <w:tabs>
+          <w:tab w:val="left" w:pos="3299"/>
+        </w:tabs>
+      </w:pPr>
+    </w:p>
+    <w:p>
+      <w:pPr>
+        <w:rPr>
+          <w:rFonts w:ascii="Footlight MT Light" w:hAnsi="Footlight MT Light"/>
+          <w:b/>
+          <w:bCs/>
+          <w:sz w:val="32"/>
+          <w:szCs w:val="32"/>
+        </w:rPr>
+      </w:pPr>
+      <w:r>
+        <w:rPr>
+          <w:rFonts w:ascii="Footlight MT Light" w:hAnsi="Footlight MT Light"/>
+          <w:b/>
+          <w:bCs/>
+          <w:sz w:val="32"/>
+          <w:szCs w:val="32"/>
+        </w:rPr>
+        <w:t xml:space="preserve">    </w:t>
+      </w:r>
+      <w:r>
+        <w:rPr>
+          <w:rFonts w:ascii="Footlight MT Light" w:hAnsi="Footlight MT Light"/>
+          <w:b/>
+          <w:bCs/>
+          <w:sz w:val="32"/>
+          <w:szCs w:val="32"/>
+        </w:rPr>
+        <w:t>Backend Template</w:t>
+      </w:r>
+    </w:p>
+    <w:p>
+      <w:pPr>
+        <w:tabs>
+          <w:tab w:val="left" w:pos="3299"/>
+        </w:tabs>
+      </w:pPr>
+      <w:r>
+        <w:rPr>
+          <w:noProof/>
+          <w:lang w:eastAsia="en-US"/>
+        </w:rPr>
+        <w:drawing>
+          <wp:anchor distT="0" distB="0" distL="114300" distR="114300" simplePos="0" relativeHeight="251660800" behindDoc="1" locked="0" layoutInCell="1" allowOverlap="1" wp14:anchorId="78610296" wp14:editId="3CAD2A48">
+            <wp:simplePos x="0" y="0"/>
+            <wp:positionH relativeFrom="column">
+              <wp:posOffset>5553075</wp:posOffset>
+            </wp:positionH>
+            <wp:positionV relativeFrom="paragraph">
+              <wp:posOffset>265430</wp:posOffset>
+            </wp:positionV>
+            <wp:extent cx="1298762" cy="581025"/>
+            <wp:effectExtent l="0" t="0" r="0" b="0"/>
+            <wp:wrapNone/>
+            <wp:docPr id="14" name="Picture 14"/>
+            <wp:cNvGraphicFramePr>
+              <a:graphicFrameLocks xmlns:a="http://schemas.openxmlformats.org/drawingml/2006/main" noChangeAspect="1"/>
+            </wp:cNvGraphicFramePr>
+            <a:graphic xmlns:a="http://schemas.openxmlformats.org/drawingml/2006/main">
+              <a:graphicData uri="http://schemas.openxmlformats.org/drawingml/2006/picture">
+                <pic:pic xmlns:pic="http://schemas.openxmlformats.org/drawingml/2006/picture">
+                  <pic:nvPicPr>
+                    <pic:cNvPr id="1" name=""/>
+                    <pic:cNvPicPr/>
+                  </pic:nvPicPr>
+                  <pic:blipFill>
+                    <a:blip r:embed="rId15">
+                      <a:extLst>
+                        <a:ext uri="{28A0092B-C50C-407E-A947-70E740481C1C}">
+                          <a14:useLocalDpi xmlns:a14="http://schemas.microsoft.com/office/drawing/2010/main" val="0"/>
+                        </a:ext>
+                      </a:extLst>
+                    </a:blip>
+                    <a:stretch>
+                      <a:fillRect/>
+                    </a:stretch>
+                  </pic:blipFill>
+                  <pic:spPr>
+                    <a:xfrm>
+                      <a:off x="0" y="0"/>
+                      <a:ext cx="1298762" cy="581025"/>
+                    </a:xfrm>
+                    <a:prstGeom prst="rect">
+                      <a:avLst/>
+                    </a:prstGeom>
+                  </pic:spPr>
+                </pic:pic>
+              </a:graphicData>
+            </a:graphic>
+            <wp14:sizeRelH relativeFrom="margin">
+              <wp14:pctWidth>0</wp14:pctWidth>
+            </wp14:sizeRelH>
+            <wp14:sizeRelV relativeFrom="margin">
+              <wp14:pctHeight>0</wp14:pctHeight>
+            </wp14:sizeRelV>
+          </wp:anchor>
+        </w:drawing>
+      </w:r>
+      <w:r>
+        <w:t xml:space="preserve">        </w:t>
+      </w:r>
+      <w:hyperlink r:id="rId16" w:history="1">
+        <w:r>
+          <w:rPr>
+            <w:rStyle w:val="Hyperlink"/>
+          </w:rPr>
+          <w:t>https://pixinvent.com/modern-admin-clean-bootstrap-4-dashboard-html-</w:t>
+        </w:r>
+        <w:r>
+          <w:rPr>
+            <w:rStyle w:val="Hyperlink"/>
+          </w:rPr>
+          <w:t>template/html/ltr/vertical-modern-menu-      template/index.html</w:t>
+        </w:r>
+      </w:hyperlink>
+    </w:p>
+    <w:p>
+      <w:pPr>
+        <w:tabs>
+          <w:tab w:val="left" w:pos="3299"/>
+        </w:tabs>
+      </w:pPr>
+    </w:p>
+    <w:p>
+      <w:pPr>
+        <w:tabs>
+          <w:tab w:val="left" w:pos="3299"/>
+        </w:tabs>
+      </w:pPr>
+    </w:p>
+    <w:p>
+      <w:pPr>
+        <w:tabs>
+          <w:tab w:val="left" w:pos="3299"/>
+        </w:tabs>
+      </w:pPr>
+      <w:r>
+        <w:rPr>
+          <w:rFonts w:ascii="Footlight MT Light" w:hAnsi="Footlight MT Light"/>
+          <w:b/>
+          <w:bCs/>
+          <w:sz w:val="32"/>
+          <w:szCs w:val="32"/>
+        </w:rPr>
+        <w:t xml:space="preserve">    Laravel</w:t>
+      </w:r>
+      <w:bookmarkStart w:id="0" w:name="_GoBack"/>
+      <w:bookmarkEnd w:id="0"/>
+      <w:r>
+        <w:rPr>
+          <w:rFonts w:ascii="Footlight MT Light" w:hAnsi="Footlight MT Light"/>
+          <w:b/>
+          <w:bCs/>
+          <w:sz w:val="32"/>
+          <w:szCs w:val="32"/>
+        </w:rPr>
+        <w:t xml:space="preserve"> Tutorial</w:t>
+      </w:r>
+    </w:p>
+    <w:p>
+      <w:pPr>
+        <w:tabs>
+          <w:tab w:val="left" w:pos="3299"/>
+        </w:tabs>
+      </w:pPr>
+      <w:r>
+        <w:t xml:space="preserve">       </w:t>
+      </w:r>
+      <w:hyperlink r:id="rId17" w:history="1">
+        <w:r>
+          <w:rPr>
+            <w:rStyle w:val="Hyperlink"/>
+          </w:rPr>
+          <w:t>https://laravel.com</w:t>
+        </w:r>
+      </w:hyperlink>
+    </w:p>
+    <w:p>
+      <w:pPr>
+        <w:tabs>
+          <w:tab w:val="left" w:pos="3299"/>
+        </w:tabs>
+      </w:pPr>
+      <w:r>
+        <w:t xml:space="preserve">       </w:t>
+      </w:r>
+      <w:hyperlink r:id="rId18" w:history="1">
+        <w:r>
+          <w:rPr>
+            <w:rStyle w:val="Hyperlink"/>
+          </w:rPr>
+          <w:t>https://www.youtube.com/watch?v=EU7PRmCpx-0&amp;list=PLillGF-RfqbYhQsN5WMXy6VsDMKGadrJ-</w:t>
+        </w:r>
+      </w:hyperlink>
+    </w:p>
+    <w:p>
+      <w:pPr>
+        <w:tabs>
+          <w:tab w:val="left" w:pos="3299"/>
+        </w:tabs>
+      </w:pPr>
+      <w:r>
+        <w:t xml:space="preserve">       </w:t>
+      </w:r>
+      <w:hyperlink r:id="rId19" w:history="1">
+        <w:r>
+          <w:rPr>
+            <w:rStyle w:val="Hyperlink"/>
+          </w:rPr>
+          <w:t>https://www.tutorialspoint.com/laravel/</w:t>
+        </w:r>
+      </w:hyperlink>
+    </w:p>
     <w:p>
       <w:pPr>
         <w:tabs>
@@ -3000,7 +3864,7 @@
 <w:numbering xmlns:wpc="http://schemas.microsoft.com/office/word/2010/wordprocessingCanvas" xmlns:cx="http://schemas.microsoft.com/office/drawing/2014/chartex" xmlns:cx1="http://schemas.microsoft.com/office/drawing/2015/9/8/chartex" xmlns:mc="http://schemas.openxmlformats.org/markup-compatibility/2006" xmlns:o="urn:schemas-microsoft-com:office:office" xmlns:r="http://schemas.openxmlformats.org/officeDocument/2006/relationships" xmlns:m="http://schemas.openxmlformats.org/officeDocument/2006/math" xmlns:v="urn:schemas-microsoft-com:vml" xmlns:wp14="http://schemas.microsoft.com/office/word/2010/wordprocessingDrawing" xmlns:wp="http://schemas.openxmlformats.org/drawingml/2006/wordprocessingDrawing" xmlns:w10="urn:schemas-microsoft-com:office:word" xmlns:w="http://schemas.openxmlformats.org/wordprocessingml/2006/main" xmlns:w14="http://schemas.microsoft.com/office/word/2010/wordml" xmlns:w15="http://schemas.microsoft.com/office/word/2012/wordml" xmlns:w16se="http://schemas.microsoft.com/office/word/2015/wordml/symex" xmlns:wpg="http://schemas.microsoft.com/office/word/2010/wordprocessingGroup" xmlns:wpi="http://schemas.microsoft.com/office/word/2010/wordprocessingInk" xmlns:wne="http://schemas.microsoft.com/office/word/2006/wordml" xmlns:wps="http://schemas.microsoft.com/office/word/2010/wordprocessingShape" mc:Ignorable="w14 w15 w16se wp14">
   <w:numPicBullet w:numPicBulletId="0">
     <w:pict>
-      <v:shapetype w14:anchorId="2E175348" id="_x0000_t75" coordsize="21600,21600" o:spt="75" o:preferrelative="t" path="m@4@5l@4@11@9@11@9@5xe" filled="f" stroked="f">
+      <v:shapetype id="_x0000_t75" coordsize="21600,21600" o:spt="75" o:preferrelative="t" path="m@4@5l@4@11@9@11@9@5xe" filled="f" stroked="f">
         <v:stroke joinstyle="miter"/>
         <v:formulas>
           <v:f eqn="if lineDrawn pixelLineWidth 0"/>
@@ -3019,7 +3883,7 @@
         <v:path o:extrusionok="f" gradientshapeok="t" o:connecttype="rect"/>
         <o:lock v:ext="edit" aspectratio="t"/>
       </v:shapetype>
-      <v:shape id="_x0000_i1027" type="#_x0000_t75" style="width:11.25pt;height:11.25pt" o:bullet="t">
+      <v:shape id="_x0000_i1039" type="#_x0000_t75" style="width:11.25pt;height:11.25pt" o:bullet="t">
         <v:imagedata r:id="rId1" o:title="mso40DD"/>
       </v:shape>
     </w:pict>
@@ -3943,6 +4807,119 @@
       </w:pPr>
       <w:rPr>
         <w:rFonts w:ascii="Wingdings" w:hAnsi="Wingdings" w:cs="Wingdings" w:hint="default"/>
+      </w:rPr>
+    </w:lvl>
+    <w:lvl w:ilvl="1" w:tplc="04090003" w:tentative="1">
+      <w:start w:val="1"/>
+      <w:numFmt w:val="bullet"/>
+      <w:lvlText w:val="o"/>
+      <w:lvlJc w:val="left"/>
+      <w:pPr>
+        <w:ind w:left="1440" w:hanging="360"/>
+      </w:pPr>
+      <w:rPr>
+        <w:rFonts w:ascii="Courier New" w:hAnsi="Courier New" w:cs="Courier New" w:hint="default"/>
+      </w:rPr>
+    </w:lvl>
+    <w:lvl w:ilvl="2" w:tplc="04090005" w:tentative="1">
+      <w:start w:val="1"/>
+      <w:numFmt w:val="bullet"/>
+      <w:lvlText w:val=""/>
+      <w:lvlJc w:val="left"/>
+      <w:pPr>
+        <w:ind w:left="2160" w:hanging="360"/>
+      </w:pPr>
+      <w:rPr>
+        <w:rFonts w:ascii="Wingdings" w:hAnsi="Wingdings" w:hint="default"/>
+      </w:rPr>
+    </w:lvl>
+    <w:lvl w:ilvl="3" w:tplc="04090001" w:tentative="1">
+      <w:start w:val="1"/>
+      <w:numFmt w:val="bullet"/>
+      <w:lvlText w:val=""/>
+      <w:lvlJc w:val="left"/>
+      <w:pPr>
+        <w:ind w:left="2880" w:hanging="360"/>
+      </w:pPr>
+      <w:rPr>
+        <w:rFonts w:ascii="Symbol" w:hAnsi="Symbol" w:hint="default"/>
+      </w:rPr>
+    </w:lvl>
+    <w:lvl w:ilvl="4" w:tplc="04090003" w:tentative="1">
+      <w:start w:val="1"/>
+      <w:numFmt w:val="bullet"/>
+      <w:lvlText w:val="o"/>
+      <w:lvlJc w:val="left"/>
+      <w:pPr>
+        <w:ind w:left="3600" w:hanging="360"/>
+      </w:pPr>
+      <w:rPr>
+        <w:rFonts w:ascii="Courier New" w:hAnsi="Courier New" w:cs="Courier New" w:hint="default"/>
+      </w:rPr>
+    </w:lvl>
+    <w:lvl w:ilvl="5" w:tplc="04090005" w:tentative="1">
+      <w:start w:val="1"/>
+      <w:numFmt w:val="bullet"/>
+      <w:lvlText w:val=""/>
+      <w:lvlJc w:val="left"/>
+      <w:pPr>
+        <w:ind w:left="4320" w:hanging="360"/>
+      </w:pPr>
+      <w:rPr>
+        <w:rFonts w:ascii="Wingdings" w:hAnsi="Wingdings" w:hint="default"/>
+      </w:rPr>
+    </w:lvl>
+    <w:lvl w:ilvl="6" w:tplc="04090001" w:tentative="1">
+      <w:start w:val="1"/>
+      <w:numFmt w:val="bullet"/>
+      <w:lvlText w:val=""/>
+      <w:lvlJc w:val="left"/>
+      <w:pPr>
+        <w:ind w:left="5040" w:hanging="360"/>
+      </w:pPr>
+      <w:rPr>
+        <w:rFonts w:ascii="Symbol" w:hAnsi="Symbol" w:hint="default"/>
+      </w:rPr>
+    </w:lvl>
+    <w:lvl w:ilvl="7" w:tplc="04090003" w:tentative="1">
+      <w:start w:val="1"/>
+      <w:numFmt w:val="bullet"/>
+      <w:lvlText w:val="o"/>
+      <w:lvlJc w:val="left"/>
+      <w:pPr>
+        <w:ind w:left="5760" w:hanging="360"/>
+      </w:pPr>
+      <w:rPr>
+        <w:rFonts w:ascii="Courier New" w:hAnsi="Courier New" w:cs="Courier New" w:hint="default"/>
+      </w:rPr>
+    </w:lvl>
+    <w:lvl w:ilvl="8" w:tplc="04090005" w:tentative="1">
+      <w:start w:val="1"/>
+      <w:numFmt w:val="bullet"/>
+      <w:lvlText w:val=""/>
+      <w:lvlJc w:val="left"/>
+      <w:pPr>
+        <w:ind w:left="6480" w:hanging="360"/>
+      </w:pPr>
+      <w:rPr>
+        <w:rFonts w:ascii="Wingdings" w:hAnsi="Wingdings" w:hint="default"/>
+      </w:rPr>
+    </w:lvl>
+  </w:abstractNum>
+  <w:abstractNum w:abstractNumId="9" w15:restartNumberingAfterBreak="0">
+    <w:nsid w:val="79631019"/>
+    <w:multiLevelType w:val="hybridMultilevel"/>
+    <w:tmpl w:val="141276AA"/>
+    <w:lvl w:ilvl="0" w:tplc="0409000B">
+      <w:start w:val="1"/>
+      <w:numFmt w:val="bullet"/>
+      <w:lvlText w:val=""/>
+      <w:lvlJc w:val="left"/>
+      <w:pPr>
+        <w:ind w:left="720" w:hanging="360"/>
+      </w:pPr>
+      <w:rPr>
+        <w:rFonts w:ascii="Wingdings" w:hAnsi="Wingdings" w:hint="default"/>
       </w:rPr>
     </w:lvl>
     <w:lvl w:ilvl="1" w:tplc="04090003" w:tentative="1">
@@ -4068,6 +5045,9 @@
   </w:num>
   <w:num w:numId="9">
     <w:abstractNumId w:val="5"/>
+  </w:num>
+  <w:num w:numId="10">
+    <w:abstractNumId w:val="9"/>
   </w:num>
 </w:numbering>
 </file>
@@ -4519,6 +5499,17 @@
       <w:color w:val="000000"/>
       <w:sz w:val="24"/>
       <w:szCs w:val="24"/>
+    </w:rPr>
+  </w:style>
+  <w:style w:type="character" w:styleId="Hyperlink">
+    <w:name w:val="Hyperlink"/>
+    <w:basedOn w:val="DefaultParagraphFont"/>
+    <w:uiPriority w:val="99"/>
+    <w:unhideWhenUsed/>
+    <w:rsid w:val="00CC3EC5"/>
+    <w:rPr>
+      <w:color w:val="0000FF"/>
+      <w:u w:val="single"/>
     </w:rPr>
   </w:style>
 </w:styles>

</xml_diff>